<commit_message>
Feat: Add Footstep Sound When Hunter walks
- Add footstep sound in Anim graph walk state
[애님 그래프 걷기 상태에서 발자국 사운드 추가]
- Fix bug where previous actors remain when repeating character selecte
[캐릭터 셀렉트를 반복할 때에 이전 액터가 남는 버그를 픽스]
- Change Niagara folder name to fx folder name
[나이아가라 폴더명을 fx 폴더명으로 변경]
</commit_message>
<xml_diff>
--- a/작업일지/고윤범/고윤범_작업일지_06.26~07.02.docx
+++ b/작업일지/고윤범/고윤범_작업일지_06.26~07.02.docx
@@ -127,9 +127,6 @@
           <w:p>
             <w:pPr>
               <w:spacing w:line="240" w:lineRule="auto"/>
-              <w:rPr>
-                <w:rFonts w:hint="eastAsia"/>
-              </w:rPr>
             </w:pPr>
             <w:r>
               <w:rPr>
@@ -382,7 +379,7 @@
               </w:numPr>
               <w:spacing w:before="0" w:beforeAutospacing="0" w:after="0" w:afterAutospacing="0"/>
               <w:rPr>
-                <w:rFonts w:asciiTheme="minorHAnsi" w:eastAsiaTheme="minorHAnsi" w:hAnsiTheme="minorHAnsi" w:cs="Calibri" w:hint="eastAsia"/>
+                <w:rFonts w:asciiTheme="minorHAnsi" w:eastAsiaTheme="minorHAnsi" w:hAnsiTheme="minorHAnsi" w:cs="Calibri"/>
                 <w:sz w:val="20"/>
                 <w:szCs w:val="16"/>
               </w:rPr>
@@ -452,11 +449,6 @@
       </w:r>
     </w:p>
     <w:p>
-      <w:pPr>
-        <w:rPr>
-          <w:rFonts w:hint="eastAsia"/>
-        </w:rPr>
-      </w:pPr>
       <w:r>
         <w:rPr>
           <w:rFonts w:hint="eastAsia"/>
@@ -465,11 +457,6 @@
       </w:r>
     </w:p>
     <w:p>
-      <w:pPr>
-        <w:rPr>
-          <w:rFonts w:hint="eastAsia"/>
-        </w:rPr>
-      </w:pPr>
       <w:r>
         <w:rPr>
           <w:rFonts w:hint="eastAsia"/>
@@ -491,7 +478,7 @@
         <w:autoSpaceDN/>
         <w:spacing w:line="240" w:lineRule="auto"/>
         <w:rPr>
-          <w:rFonts w:ascii="Segoe UI" w:hAnsi="Segoe UI" w:cs="Segoe UI" w:hint="eastAsia"/>
+          <w:rFonts w:ascii="Segoe UI" w:hAnsi="Segoe UI" w:cs="Segoe UI"/>
           <w:color w:val="0F0F0F"/>
         </w:rPr>
       </w:pPr>
@@ -1155,7 +1142,7 @@
         <w:autoSpaceDN/>
         <w:spacing w:line="240" w:lineRule="auto"/>
         <w:rPr>
-          <w:rFonts w:ascii="Segoe UI" w:hAnsi="Segoe UI" w:cs="Segoe UI" w:hint="eastAsia"/>
+          <w:rFonts w:ascii="Segoe UI" w:hAnsi="Segoe UI" w:cs="Segoe UI"/>
           <w:color w:val="0F0F0F"/>
         </w:rPr>
       </w:pPr>
@@ -1406,7 +1393,7 @@
               <w:rPr>
                 <w:rFonts w:hint="eastAsia"/>
               </w:rPr>
-              <w:t>6</w:t>
+              <w:t>7</w:t>
             </w:r>
             <w:r>
               <w:rPr>
@@ -1418,7 +1405,7 @@
               <w:rPr>
                 <w:rFonts w:hint="eastAsia"/>
               </w:rPr>
-              <w:t>26</w:t>
+              <w:t>03</w:t>
             </w:r>
             <w:r>
               <w:rPr>
@@ -1454,7 +1441,13 @@
               <w:rPr>
                 <w:rFonts w:hint="eastAsia"/>
               </w:rPr>
-              <w:t>02</w:t>
+              <w:t>0</w:t>
+            </w:r>
+            <w:r>
+              <w:rPr>
+                <w:rFonts w:hint="eastAsia"/>
+              </w:rPr>
+              <w:t>9</w:t>
             </w:r>
           </w:p>
         </w:tc>
@@ -4467,6 +4460,27 @@
 </file>
 
 <file path=customXml/item1.xml><?xml version="1.0" encoding="utf-8"?>
+<b:Sources xmlns:b="http://schemas.openxmlformats.org/officeDocument/2006/bibliography" xmlns="http://schemas.openxmlformats.org/officeDocument/2006/bibliography" SelectedStyle="\APASixthEditionOfficeOnline.xsl" StyleName="APA" Version="6"/>
+</file>
+
+<file path=customXml/item2.xml><?xml version="1.0" encoding="utf-8"?>
+<p:properties xmlns:p="http://schemas.microsoft.com/office/2006/metadata/properties" xmlns:xsi="http://www.w3.org/2001/XMLSchema-instance" xmlns:pc="http://schemas.microsoft.com/office/infopath/2007/PartnerControls">
+  <documentManagement>
+    <_activity xmlns="0bb21b6b-3fa6-4b5f-844b-c2abf1b335e7" xsi:nil="true"/>
+  </documentManagement>
+</p:properties>
+</file>
+
+<file path=customXml/item3.xml><?xml version="1.0" encoding="utf-8"?>
+<?mso-contentType ?>
+<FormTemplates xmlns="http://schemas.microsoft.com/sharepoint/v3/contenttype/forms">
+  <Display>DocumentLibraryForm</Display>
+  <Edit>DocumentLibraryForm</Edit>
+  <New>DocumentLibraryForm</New>
+</FormTemplates>
+</file>
+
+<file path=customXml/item4.xml><?xml version="1.0" encoding="utf-8"?>
 <ct:contentTypeSchema xmlns:ct="http://schemas.microsoft.com/office/2006/metadata/contentType" xmlns:ma="http://schemas.microsoft.com/office/2006/metadata/properties/metaAttributes" ct:_="" ma:_="" ma:contentTypeName="문서" ma:contentTypeID="0x010100FBEE5CB2B9DFE14CB8AEAC5F8802D507" ma:contentTypeVersion="4" ma:contentTypeDescription="새 문서를 만듭니다." ma:contentTypeScope="" ma:versionID="3b09a728c1244fac68020d0fab442ef4">
   <xsd:schema xmlns:xsd="http://www.w3.org/2001/XMLSchema" xmlns:xs="http://www.w3.org/2001/XMLSchema" xmlns:p="http://schemas.microsoft.com/office/2006/metadata/properties" xmlns:ns3="0bb21b6b-3fa6-4b5f-844b-c2abf1b335e7" targetNamespace="http://schemas.microsoft.com/office/2006/metadata/properties" ma:root="true" ma:fieldsID="956e6f75176dc80d479e37c3a9454edb" ns3:_="">
     <xsd:import namespace="0bb21b6b-3fa6-4b5f-844b-c2abf1b335e7"/>
@@ -4610,28 +4624,33 @@
 </ct:contentTypeSchema>
 </file>
 
-<file path=customXml/item2.xml><?xml version="1.0" encoding="utf-8"?>
-<?mso-contentType ?>
-<FormTemplates xmlns="http://schemas.microsoft.com/sharepoint/v3/contenttype/forms">
-  <Display>DocumentLibraryForm</Display>
-  <Edit>DocumentLibraryForm</Edit>
-  <New>DocumentLibraryForm</New>
-</FormTemplates>
+<file path=customXml/itemProps1.xml><?xml version="1.0" encoding="utf-8"?>
+<ds:datastoreItem xmlns:ds="http://schemas.openxmlformats.org/officeDocument/2006/customXml" ds:itemID="{3B4B0151-324C-4B1A-BDE2-2DAC9293E6B5}">
+  <ds:schemaRefs>
+    <ds:schemaRef ds:uri="http://schemas.openxmlformats.org/officeDocument/2006/bibliography"/>
+  </ds:schemaRefs>
+</ds:datastoreItem>
 </file>
 
-<file path=customXml/item3.xml><?xml version="1.0" encoding="utf-8"?>
-<p:properties xmlns:p="http://schemas.microsoft.com/office/2006/metadata/properties" xmlns:xsi="http://www.w3.org/2001/XMLSchema-instance" xmlns:pc="http://schemas.microsoft.com/office/infopath/2007/PartnerControls">
-  <documentManagement>
-    <_activity xmlns="0bb21b6b-3fa6-4b5f-844b-c2abf1b335e7" xsi:nil="true"/>
-  </documentManagement>
-</p:properties>
+<file path=customXml/itemProps2.xml><?xml version="1.0" encoding="utf-8"?>
+<ds:datastoreItem xmlns:ds="http://schemas.openxmlformats.org/officeDocument/2006/customXml" ds:itemID="{76A1CB81-DC4C-46BC-98F2-64BE9DBDAB8C}">
+  <ds:schemaRefs>
+    <ds:schemaRef ds:uri="http://schemas.microsoft.com/office/2006/metadata/properties"/>
+    <ds:schemaRef ds:uri="http://schemas.microsoft.com/office/infopath/2007/PartnerControls"/>
+    <ds:schemaRef ds:uri="0bb21b6b-3fa6-4b5f-844b-c2abf1b335e7"/>
+  </ds:schemaRefs>
+</ds:datastoreItem>
 </file>
 
-<file path=customXml/item4.xml><?xml version="1.0" encoding="utf-8"?>
-<b:Sources xmlns:b="http://schemas.openxmlformats.org/officeDocument/2006/bibliography" xmlns="http://schemas.openxmlformats.org/officeDocument/2006/bibliography" SelectedStyle="\APASixthEditionOfficeOnline.xsl" StyleName="APA" Version="6"/>
+<file path=customXml/itemProps3.xml><?xml version="1.0" encoding="utf-8"?>
+<ds:datastoreItem xmlns:ds="http://schemas.openxmlformats.org/officeDocument/2006/customXml" ds:itemID="{3FB5E74D-DA0F-45CC-A70B-971F04796F71}">
+  <ds:schemaRefs>
+    <ds:schemaRef ds:uri="http://schemas.microsoft.com/sharepoint/v3/contenttype/forms"/>
+  </ds:schemaRefs>
+</ds:datastoreItem>
 </file>
 
-<file path=customXml/itemProps1.xml><?xml version="1.0" encoding="utf-8"?>
+<file path=customXml/itemProps4.xml><?xml version="1.0" encoding="utf-8"?>
 <ds:datastoreItem xmlns:ds="http://schemas.openxmlformats.org/officeDocument/2006/customXml" ds:itemID="{D6DA8D01-8252-49C9-8CAE-E80A6F6F4D83}">
   <ds:schemaRefs>
     <ds:schemaRef ds:uri="http://schemas.microsoft.com/office/2006/metadata/contentType"/>
@@ -4647,30 +4666,4 @@
     <ds:schemaRef ds:uri="http://schemas.microsoft.com/internal/obd"/>
   </ds:schemaRefs>
 </ds:datastoreItem>
-</file>
-
-<file path=customXml/itemProps2.xml><?xml version="1.0" encoding="utf-8"?>
-<ds:datastoreItem xmlns:ds="http://schemas.openxmlformats.org/officeDocument/2006/customXml" ds:itemID="{3FB5E74D-DA0F-45CC-A70B-971F04796F71}">
-  <ds:schemaRefs>
-    <ds:schemaRef ds:uri="http://schemas.microsoft.com/sharepoint/v3/contenttype/forms"/>
-  </ds:schemaRefs>
-</ds:datastoreItem>
-</file>
-
-<file path=customXml/itemProps3.xml><?xml version="1.0" encoding="utf-8"?>
-<ds:datastoreItem xmlns:ds="http://schemas.openxmlformats.org/officeDocument/2006/customXml" ds:itemID="{76A1CB81-DC4C-46BC-98F2-64BE9DBDAB8C}">
-  <ds:schemaRefs>
-    <ds:schemaRef ds:uri="http://schemas.microsoft.com/office/2006/metadata/properties"/>
-    <ds:schemaRef ds:uri="http://schemas.microsoft.com/office/infopath/2007/PartnerControls"/>
-    <ds:schemaRef ds:uri="0bb21b6b-3fa6-4b5f-844b-c2abf1b335e7"/>
-  </ds:schemaRefs>
-</ds:datastoreItem>
-</file>
-
-<file path=customXml/itemProps4.xml><?xml version="1.0" encoding="utf-8"?>
-<ds:datastoreItem xmlns:ds="http://schemas.openxmlformats.org/officeDocument/2006/customXml" ds:itemID="{3B4B0151-324C-4B1A-BDE2-2DAC9293E6B5}">
-  <ds:schemaRefs>
-    <ds:schemaRef ds:uri="http://schemas.openxmlformats.org/officeDocument/2006/bibliography"/>
-  </ds:schemaRefs>
-</ds:datastoreItem>
 </file>
</xml_diff>